<commit_message>
fix bug kkprnb analis persetujuan
</commit_message>
<xml_diff>
--- a/public/templates/kkprnb/format_persetujuan.docx
+++ b/public/templates/kkprnb/format_persetujuan.docx
@@ -160,23 +160,29 @@
           <w:szCs w:val="24"/>
         </w:rPr>
       </w:pPr>
-      <w:proofErr w:type="gramStart"/>
-      <w:r>
-        <w:rPr>
-          <w:rFonts w:ascii="Times New Roman" w:eastAsia="Times New Roman" w:hAnsi="Times New Roman" w:cs="Times New Roman"/>
-          <w:sz w:val="24"/>
-          <w:szCs w:val="24"/>
-        </w:rPr>
-        <w:t>NOMOR:…</w:t>
-      </w:r>
-      <w:proofErr w:type="gramEnd"/>
-      <w:r>
-        <w:rPr>
-          <w:rFonts w:ascii="Times New Roman" w:eastAsia="Times New Roman" w:hAnsi="Times New Roman" w:cs="Times New Roman"/>
-          <w:sz w:val="24"/>
-          <w:szCs w:val="24"/>
-        </w:rPr>
-        <w:t>……………………………………………………….</w:t>
+      <w:r>
+        <w:rPr>
+          <w:rFonts w:ascii="Times New Roman" w:eastAsia="Times New Roman" w:hAnsi="Times New Roman" w:cs="Times New Roman"/>
+          <w:sz w:val="24"/>
+          <w:szCs w:val="24"/>
+        </w:rPr>
+        <w:t>NOMOR:</w:t>
+      </w:r>
+      <w:r>
+        <w:rPr>
+          <w:rFonts w:ascii="Times New Roman" w:eastAsia="Times New Roman" w:hAnsi="Times New Roman" w:cs="Times New Roman"/>
+          <w:sz w:val="24"/>
+          <w:szCs w:val="24"/>
+        </w:rPr>
+        <w:t xml:space="preserve"> </w:t>
+      </w:r>
+      <w:r>
+        <w:rPr>
+          <w:rFonts w:ascii="Times New Roman" w:eastAsia="Times New Roman" w:hAnsi="Times New Roman" w:cs="Times New Roman"/>
+          <w:sz w:val="24"/>
+          <w:szCs w:val="24"/>
+        </w:rPr>
+        <w:t>………………………………………………………….</w:t>
       </w:r>
     </w:p>
     <w:p>
@@ -1173,28 +1179,14 @@
               <w:rPr>
                 <w:color w:val="000000"/>
               </w:rPr>
-              <w:t>no_</w:t>
-            </w:r>
-            <w:proofErr w:type="gramStart"/>
-            <w:r>
-              <w:rPr>
-                <w:color w:val="000000"/>
-              </w:rPr>
-              <w:t>hp</w:t>
-            </w:r>
-            <w:proofErr w:type="spellEnd"/>
-            <w:r>
-              <w:rPr>
-                <w:color w:val="000000"/>
-              </w:rPr>
-              <w:t xml:space="preserve">}   </w:t>
-            </w:r>
-            <w:proofErr w:type="gramEnd"/>
-            <w:r>
-              <w:rPr>
-                <w:color w:val="000000"/>
-              </w:rPr>
-              <w:t xml:space="preserve">           </w:t>
+              <w:t>no_hp</w:t>
+            </w:r>
+            <w:proofErr w:type="spellEnd"/>
+            <w:r>
+              <w:rPr>
+                <w:color w:val="000000"/>
+              </w:rPr>
+              <w:t>}</w:t>
             </w:r>
           </w:p>
         </w:tc>
@@ -3416,8 +3408,18 @@
                 <w:iCs/>
                 <w:color w:val="FF0000"/>
               </w:rPr>
-              <w:t xml:space="preserve">}  </w:t>
-            </w:r>
+              <w:t>}</w:t>
+            </w:r>
+            <w:proofErr w:type="gramEnd"/>
+            <w:r>
+              <w:rPr>
+                <w:i/>
+                <w:iCs/>
+                <w:color w:val="FF0000"/>
+              </w:rPr>
+              <w:t xml:space="preserve"> </w:t>
+            </w:r>
+            <w:proofErr w:type="gramStart"/>
             <w:r>
               <w:rPr>
                 <w:color w:val="000000"/>
@@ -3431,12 +3433,18 @@
               </w:rPr>
               <w:t>² (</w:t>
             </w:r>
+            <w:r>
+              <w:rPr>
+                <w:color w:val="000000"/>
+              </w:rPr>
+              <w:t>..</w:t>
+            </w:r>
             <w:proofErr w:type="gramStart"/>
             <w:r>
               <w:rPr>
                 <w:color w:val="000000"/>
               </w:rPr>
-              <w:t>…..</w:t>
+              <w:t>..</w:t>
             </w:r>
             <w:proofErr w:type="gramEnd"/>
             <w:r>
@@ -13182,18 +13190,8 @@
           <w:sz w:val="24"/>
           <w:szCs w:val="24"/>
         </w:rPr>
-        <w:t>NOMOR: ……………………………</w:t>
-      </w:r>
-      <w:proofErr w:type="gramStart"/>
-      <w:r>
-        <w:rPr>
-          <w:rFonts w:ascii="Times New Roman" w:eastAsia="Times New Roman" w:hAnsi="Times New Roman" w:cs="Times New Roman"/>
-          <w:sz w:val="24"/>
-          <w:szCs w:val="24"/>
-        </w:rPr>
-        <w:t>…..</w:t>
-      </w:r>
-      <w:proofErr w:type="gramEnd"/>
+        <w:t>NOMOR: ……………………………….</w:t>
+      </w:r>
     </w:p>
     <w:p>
       <w:pPr>
@@ -18013,61 +18011,7 @@
                 <w:iCs/>
                 <w:color w:val="FF0000"/>
               </w:rPr>
-              <w:t xml:space="preserve"> </w:t>
-            </w:r>
-            <w:proofErr w:type="spellStart"/>
-            <w:r>
-              <w:rPr>
-                <w:i/>
-                <w:iCs/>
-                <w:color w:val="FF0000"/>
-              </w:rPr>
-              <w:t>berdasarkan</w:t>
-            </w:r>
-            <w:proofErr w:type="spellEnd"/>
-            <w:r>
-              <w:rPr>
-                <w:i/>
-                <w:iCs/>
-                <w:color w:val="FF0000"/>
-              </w:rPr>
-              <w:t xml:space="preserve"> </w:t>
-            </w:r>
-            <w:proofErr w:type="spellStart"/>
-            <w:r>
-              <w:rPr>
-                <w:i/>
-                <w:iCs/>
-                <w:color w:val="FF0000"/>
-              </w:rPr>
-              <w:t>hasil</w:t>
-            </w:r>
-            <w:proofErr w:type="spellEnd"/>
-            <w:r>
-              <w:rPr>
-                <w:i/>
-                <w:iCs/>
-                <w:color w:val="FF0000"/>
-              </w:rPr>
-              <w:t xml:space="preserve"> </w:t>
-            </w:r>
-            <w:proofErr w:type="spellStart"/>
-            <w:r>
-              <w:rPr>
-                <w:i/>
-                <w:iCs/>
-                <w:color w:val="FF0000"/>
-              </w:rPr>
-              <w:t>kajian</w:t>
-            </w:r>
-            <w:proofErr w:type="spellEnd"/>
-            <w:r>
-              <w:rPr>
-                <w:i/>
-                <w:iCs/>
-                <w:color w:val="FF0000"/>
-              </w:rPr>
-              <w:t>.</w:t>
+              <w:t xml:space="preserve"> berdasarkan hasil kajian.</w:t>
             </w:r>
           </w:p>
           <w:p>
@@ -18251,18 +18195,8 @@
           <w:sz w:val="24"/>
           <w:szCs w:val="24"/>
         </w:rPr>
-        <w:t>NOMOR: ……………………………</w:t>
-      </w:r>
-      <w:proofErr w:type="gramStart"/>
-      <w:r>
-        <w:rPr>
-          <w:rFonts w:ascii="Times New Roman" w:eastAsia="Times New Roman" w:hAnsi="Times New Roman" w:cs="Times New Roman"/>
-          <w:sz w:val="24"/>
-          <w:szCs w:val="24"/>
-        </w:rPr>
-        <w:t>…..</w:t>
-      </w:r>
-      <w:proofErr w:type="gramEnd"/>
+        <w:t>NOMOR: ……………………………….</w:t>
+      </w:r>
     </w:p>
     <w:p>
       <w:pPr>

</xml_diff>